<commit_message>
Names on top for submitting to quark
</commit_message>
<xml_diff>
--- a/summary.docx
+++ b/summary.docx
@@ -11,6 +11,7 @@
         <w:rPr>
           <w:b/>
         </w:rPr>
+        <w:t>ECE 353 Lab A Summary</w:t>
       </w:r>
     </w:p>
     <w:p>
@@ -22,18 +23,6 @@
         <w:rPr>
           <w:b/>
         </w:rPr>
-        <w:t>ECE 353 Lab A Summary</w:t>
-      </w:r>
-    </w:p>
-    <w:p>
-      <w:pPr>
-        <w:pStyle w:val="style0"/>
-        <w:jc w:val="center"/>
-      </w:pPr>
-      <w:r>
-        <w:rPr>
-          <w:b/>
-        </w:rPr>
         <w:t>Fall 2013</w:t>
       </w:r>
     </w:p>
@@ -42,9 +31,7 @@
         <w:pStyle w:val="style0"/>
       </w:pPr>
       <w:r>
-        <w:rPr>
-          <w:b/>
-        </w:rPr>
+        <w:rPr/>
       </w:r>
     </w:p>
     <w:p>
@@ -63,9 +50,7 @@
         <w:pStyle w:val="style0"/>
       </w:pPr>
       <w:r>
-        <w:rPr>
-          <w:b/>
-        </w:rPr>
+        <w:rPr/>
       </w:r>
     </w:p>
     <w:p>
@@ -84,19 +69,15 @@
         <w:pStyle w:val="style0"/>
       </w:pPr>
       <w:r>
-        <w:rPr>
-          <w:b/>
-        </w:rPr>
-      </w:r>
-    </w:p>
-    <w:p>
-      <w:pPr>
-        <w:pStyle w:val="style0"/>
-      </w:pPr>
-      <w:r>
-        <w:rPr>
-          <w:b/>
-        </w:rPr>
+        <w:rPr/>
+      </w:r>
+    </w:p>
+    <w:p>
+      <w:pPr>
+        <w:pStyle w:val="style0"/>
+      </w:pPr>
+      <w:r>
+        <w:rPr/>
       </w:r>
     </w:p>
     <w:p>
@@ -115,9 +96,7 @@
         <w:pStyle w:val="style0"/>
       </w:pPr>
       <w:r>
-        <w:rPr>
-          <w:b/>
-        </w:rPr>
+        <w:rPr/>
       </w:r>
     </w:p>
     <w:p>
@@ -340,19 +319,15 @@
         <w:pStyle w:val="style0"/>
       </w:pPr>
       <w:r>
-        <w:rPr>
-          <w:b/>
-        </w:rPr>
-      </w:r>
-    </w:p>
-    <w:p>
-      <w:pPr>
-        <w:pStyle w:val="style0"/>
-      </w:pPr>
-      <w:r>
-        <w:rPr>
-          <w:b/>
-        </w:rPr>
+        <w:rPr/>
+      </w:r>
+    </w:p>
+    <w:p>
+      <w:pPr>
+        <w:pStyle w:val="style0"/>
+      </w:pPr>
+      <w:r>
+        <w:rPr/>
       </w:r>
     </w:p>
     <w:p>
@@ -372,9 +347,7 @@
         <w:pStyle w:val="style0"/>
       </w:pPr>
       <w:r>
-        <w:rPr>
-          <w:b/>
-        </w:rPr>
+        <w:rPr/>
       </w:r>
     </w:p>
     <w:p>
@@ -435,9 +408,7 @@
         <w:pStyle w:val="style0"/>
       </w:pPr>
       <w:r>
-        <w:rPr>
-          <w:b/>
-        </w:rPr>
+        <w:rPr/>
       </w:r>
     </w:p>
     <w:p>
@@ -476,10 +447,7 @@
         <w:pStyle w:val="style0"/>
       </w:pPr>
       <w:r>
-        <w:rPr>
-          <w:b w:val="false"/>
-          <w:bCs w:val="false"/>
-        </w:rPr>
+        <w:rPr/>
       </w:r>
     </w:p>
     <w:p>
@@ -656,14 +624,6 @@
         </w:rPr>
         <w:t xml:space="preserve"> </w:t>
       </w:r>
-      <w:r>
-        <w:rPr>
-          <w:b w:val="false"/>
-          <w:bCs w:val="false"/>
-          <w:sz w:val="16"/>
-          <w:szCs w:val="16"/>
-        </w:rPr>
-      </w:r>
     </w:p>
     <w:p>
       <w:pPr>
@@ -846,9 +806,7 @@
         <w:spacing w:line="360" w:lineRule="auto"/>
       </w:pPr>
       <w:r>
-        <w:rPr>
-          <w:b/>
-        </w:rPr>
+        <w:rPr/>
       </w:r>
     </w:p>
     <w:p>
@@ -870,9 +828,7 @@
         <w:spacing w:line="360" w:lineRule="auto"/>
       </w:pPr>
       <w:r>
-        <w:rPr>
-          <w:b w:val="false"/>
-        </w:rPr>
+        <w:rPr/>
       </w:r>
     </w:p>
     <w:p>
@@ -893,9 +849,7 @@
         <w:spacing w:line="360" w:lineRule="auto"/>
       </w:pPr>
       <w:r>
-        <w:rPr>
-          <w:b/>
-        </w:rPr>
+        <w:rPr/>
       </w:r>
     </w:p>
     <w:p>
@@ -1151,7 +1105,7 @@
     </w:pPr>
     <w:rPr>
       <w:rFonts w:ascii="Cambria" w:cs="" w:eastAsia="WenQuanYi Micro Hei" w:hAnsi="Cambria"/>
-      <w:color w:val="auto"/>
+      <w:color w:val="00000A"/>
       <w:sz w:val="24"/>
       <w:szCs w:val="24"/>
       <w:lang w:bidi="ar-SA" w:eastAsia="en-US" w:val="en-US"/>
@@ -1173,9 +1127,11 @@
     </w:rPr>
   </w:style>
   <w:style w:styleId="style17" w:type="character">
-    <w:name w:val="Numbering Symbols"/>
+    <w:name w:val="ListLabel 1"/>
     <w:next w:val="style17"/>
-    <w:rPr/>
+    <w:rPr>
+      <w:rFonts w:cs="Wingdings"/>
+    </w:rPr>
   </w:style>
   <w:style w:styleId="style18" w:type="paragraph">
     <w:name w:val="Heading"/>

</xml_diff>